<commit_message>
change model to v5m
</commit_message>
<xml_diff>
--- a/doc/实验报告.docx
+++ b/doc/实验报告.docx
@@ -146,7 +146,6 @@
       <w:pPr>
         <w:pStyle w:val="a0"/>
         <w:rPr>
-          <w:rFonts w:hint="eastAsia"/>
           <w:lang w:eastAsia="zh-CN"/>
         </w:rPr>
       </w:pPr>
@@ -236,11 +235,6 @@
       </w:r>
     </w:p>
     <w:p>
-      <w:pPr>
-        <w:rPr>
-          <w:rFonts w:hint="eastAsia"/>
-        </w:rPr>
-      </w:pPr>
       <w:r>
         <w:rPr>
           <w:noProof/>
@@ -452,13 +446,7 @@
         <w:t>本地模型缓存机制</w:t>
       </w:r>
     </w:p>
-    <w:p>
-      <w:pPr>
-        <w:rPr>
-          <w:rFonts w:hint="eastAsia"/>
-        </w:rPr>
-      </w:pPr>
-    </w:p>
+    <w:p/>
     <w:p>
       <w:pPr>
         <w:numPr>
@@ -593,13 +581,7 @@
         <w:t>去重和结果合并算法</w:t>
       </w:r>
     </w:p>
-    <w:p>
-      <w:pPr>
-        <w:rPr>
-          <w:rFonts w:hint="eastAsia"/>
-        </w:rPr>
-      </w:pPr>
-    </w:p>
+    <w:p/>
     <w:p>
       <w:pPr>
         <w:numPr>
@@ -916,7 +898,14 @@
         <w:rPr>
           <w:lang w:eastAsia="zh-CN"/>
         </w:rPr>
-        <w:t>YOLOv5s</w:t>
+        <w:t>YOLOv5</w:t>
+      </w:r>
+      <w:r>
+        <w:rPr>
+          <w:rFonts w:hint="eastAsia"/>
+          <w:lang w:eastAsia="zh-CN"/>
+        </w:rPr>
+        <w:t>m</w:t>
       </w:r>
       <w:r>
         <w:rPr>
@@ -3066,7 +3055,6 @@
       <w:pPr>
         <w:ind w:left="240"/>
         <w:rPr>
-          <w:rFonts w:hint="eastAsia"/>
           <w:lang w:eastAsia="zh-CN"/>
         </w:rPr>
       </w:pPr>

</xml_diff>